<commit_message>
Git Codes first commit
</commit_message>
<xml_diff>
--- a/Git Codes.docx
+++ b/Git Codes.docx
@@ -3997,7 +3997,7 @@
         </w:rPr>
         <w:lastRenderedPageBreak/>
         <w:drawing>
-          <wp:anchor distT="0" distB="0" distL="114300" distR="114300" simplePos="0" relativeHeight="251662336" behindDoc="0" locked="0" layoutInCell="1" allowOverlap="1" wp14:anchorId="63F40AEF" wp14:editId="318EC089">
+          <wp:anchor distT="0" distB="0" distL="114300" distR="114300" simplePos="0" relativeHeight="251662336" behindDoc="0" locked="0" layoutInCell="1" allowOverlap="1" wp14:anchorId="63F40AEF" wp14:editId="1D4170A2">
             <wp:simplePos x="0" y="0"/>
             <wp:positionH relativeFrom="column">
               <wp:posOffset>19050</wp:posOffset>
@@ -4005,14 +4005,14 @@
             <wp:positionV relativeFrom="paragraph">
               <wp:posOffset>276225</wp:posOffset>
             </wp:positionV>
-            <wp:extent cx="2933700" cy="1295400"/>
+            <wp:extent cx="4400550" cy="1943100"/>
             <wp:effectExtent l="0" t="0" r="0" b="0"/>
             <wp:wrapThrough wrapText="bothSides">
               <wp:wrapPolygon edited="0">
                 <wp:start x="0" y="0"/>
-                <wp:lineTo x="0" y="21282"/>
-                <wp:lineTo x="21460" y="21282"/>
-                <wp:lineTo x="21460" y="0"/>
+                <wp:lineTo x="0" y="21388"/>
+                <wp:lineTo x="21506" y="21388"/>
+                <wp:lineTo x="21506" y="0"/>
                 <wp:lineTo x="0" y="0"/>
               </wp:wrapPolygon>
             </wp:wrapThrough>
@@ -4042,7 +4042,7 @@
                   <pic:spPr>
                     <a:xfrm>
                       <a:off x="0" y="0"/>
-                      <a:ext cx="2933700" cy="1295400"/>
+                      <a:ext cx="4400550" cy="1943100"/>
                     </a:xfrm>
                     <a:prstGeom prst="rect">
                       <a:avLst/>
@@ -4051,6 +4051,12 @@
                 </pic:pic>
               </a:graphicData>
             </a:graphic>
+            <wp14:sizeRelH relativeFrom="margin">
+              <wp14:pctWidth>0</wp14:pctWidth>
+            </wp14:sizeRelH>
+            <wp14:sizeRelV relativeFrom="margin">
+              <wp14:pctHeight>0</wp14:pctHeight>
+            </wp14:sizeRelV>
           </wp:anchor>
         </w:drawing>
       </w:r>
@@ -4075,6 +4081,22 @@
         </w:rPr>
         <w:t xml:space="preserve"> </w:t>
       </w:r>
+    </w:p>
+    <w:p>
+      <w:pPr>
+        <w:rPr>
+          <w:sz w:val="32"/>
+          <w:szCs w:val="32"/>
+        </w:rPr>
+      </w:pPr>
+    </w:p>
+    <w:p>
+      <w:pPr>
+        <w:rPr>
+          <w:sz w:val="32"/>
+          <w:szCs w:val="32"/>
+        </w:rPr>
+      </w:pPr>
     </w:p>
     <w:p>
       <w:pPr>
@@ -4157,8 +4179,8 @@
           <w:szCs w:val="32"/>
         </w:rPr>
         <w:drawing>
-          <wp:inline distT="0" distB="0" distL="0" distR="0" wp14:anchorId="5B696F36" wp14:editId="76DC45E0">
-            <wp:extent cx="3648584" cy="1295581"/>
+          <wp:inline distT="0" distB="0" distL="0" distR="0" wp14:anchorId="5B696F36" wp14:editId="0ACDC4CD">
+            <wp:extent cx="5525759" cy="1962150"/>
             <wp:effectExtent l="0" t="0" r="0" b="0"/>
             <wp:docPr id="33" name="Picture 33"/>
             <wp:cNvGraphicFramePr>
@@ -4180,7 +4202,7 @@
                   <pic:spPr>
                     <a:xfrm>
                       <a:off x="0" y="0"/>
-                      <a:ext cx="3648584" cy="1295581"/>
+                      <a:ext cx="5533769" cy="1964994"/>
                     </a:xfrm>
                     <a:prstGeom prst="rect">
                       <a:avLst/>
@@ -4269,10 +4291,11 @@
           <w:sz w:val="32"/>
           <w:szCs w:val="32"/>
         </w:rPr>
+        <w:lastRenderedPageBreak/>
         <w:drawing>
-          <wp:inline distT="0" distB="0" distL="0" distR="0" wp14:anchorId="1F52CFD0" wp14:editId="72737E23">
-            <wp:extent cx="2703940" cy="2152650"/>
-            <wp:effectExtent l="0" t="0" r="1270" b="0"/>
+          <wp:inline distT="0" distB="0" distL="0" distR="0" wp14:anchorId="1F52CFD0" wp14:editId="24B6FF35">
+            <wp:extent cx="3657600" cy="2911873"/>
+            <wp:effectExtent l="0" t="0" r="0" b="3175"/>
             <wp:docPr id="36" name="Picture 36"/>
             <wp:cNvGraphicFramePr>
               <a:graphicFrameLocks xmlns:a="http://schemas.openxmlformats.org/drawingml/2006/main" noChangeAspect="1"/>
@@ -4293,7 +4316,7 @@
                   <pic:spPr>
                     <a:xfrm>
                       <a:off x="0" y="0"/>
-                      <a:ext cx="2724969" cy="2169391"/>
+                      <a:ext cx="3697230" cy="2943423"/>
                     </a:xfrm>
                     <a:prstGeom prst="rect">
                       <a:avLst/>
@@ -4318,7 +4341,6 @@
           <w:sz w:val="32"/>
           <w:szCs w:val="32"/>
         </w:rPr>
-        <w:lastRenderedPageBreak/>
         <w:t>To create and delete files:</w:t>
       </w:r>
     </w:p>
@@ -4335,9 +4357,9 @@
           <w:szCs w:val="32"/>
         </w:rPr>
         <w:drawing>
-          <wp:inline distT="0" distB="0" distL="0" distR="0" wp14:anchorId="281AA595" wp14:editId="214F0B7D">
-            <wp:extent cx="5210902" cy="2343477"/>
-            <wp:effectExtent l="0" t="0" r="8890" b="0"/>
+          <wp:inline distT="0" distB="0" distL="0" distR="0" wp14:anchorId="281AA595" wp14:editId="7C215E13">
+            <wp:extent cx="6480949" cy="2914650"/>
+            <wp:effectExtent l="0" t="0" r="0" b="0"/>
             <wp:docPr id="37" name="Picture 37"/>
             <wp:cNvGraphicFramePr>
               <a:graphicFrameLocks xmlns:a="http://schemas.openxmlformats.org/drawingml/2006/main" noChangeAspect="1"/>
@@ -4358,7 +4380,136 @@
                   <pic:spPr>
                     <a:xfrm>
                       <a:off x="0" y="0"/>
-                      <a:ext cx="5210902" cy="2343477"/>
+                      <a:ext cx="6486006" cy="2916924"/>
+                    </a:xfrm>
+                    <a:prstGeom prst="rect">
+                      <a:avLst/>
+                    </a:prstGeom>
+                  </pic:spPr>
+                </pic:pic>
+              </a:graphicData>
+            </a:graphic>
+          </wp:inline>
+        </w:drawing>
+      </w:r>
+    </w:p>
+    <w:p>
+      <w:pPr>
+        <w:rPr>
+          <w:sz w:val="32"/>
+          <w:szCs w:val="32"/>
+        </w:rPr>
+      </w:pPr>
+    </w:p>
+    <w:p>
+      <w:pPr>
+        <w:rPr>
+          <w:sz w:val="32"/>
+          <w:szCs w:val="32"/>
+        </w:rPr>
+      </w:pPr>
+    </w:p>
+    <w:p>
+      <w:pPr>
+        <w:rPr>
+          <w:sz w:val="32"/>
+          <w:szCs w:val="32"/>
+        </w:rPr>
+      </w:pPr>
+    </w:p>
+    <w:p>
+      <w:pPr>
+        <w:rPr>
+          <w:sz w:val="32"/>
+          <w:szCs w:val="32"/>
+        </w:rPr>
+      </w:pPr>
+    </w:p>
+    <w:p>
+      <w:pPr>
+        <w:rPr>
+          <w:sz w:val="32"/>
+          <w:szCs w:val="32"/>
+        </w:rPr>
+      </w:pPr>
+    </w:p>
+    <w:p>
+      <w:pPr>
+        <w:rPr>
+          <w:sz w:val="32"/>
+          <w:szCs w:val="32"/>
+        </w:rPr>
+      </w:pPr>
+    </w:p>
+    <w:p>
+      <w:pPr>
+        <w:rPr>
+          <w:sz w:val="32"/>
+          <w:szCs w:val="32"/>
+        </w:rPr>
+      </w:pPr>
+    </w:p>
+    <w:p>
+      <w:pPr>
+        <w:rPr>
+          <w:sz w:val="32"/>
+          <w:szCs w:val="32"/>
+        </w:rPr>
+      </w:pPr>
+    </w:p>
+    <w:p>
+      <w:pPr>
+        <w:rPr>
+          <w:sz w:val="32"/>
+          <w:szCs w:val="32"/>
+        </w:rPr>
+      </w:pPr>
+      <w:r>
+        <w:rPr>
+          <w:sz w:val="32"/>
+          <w:szCs w:val="32"/>
+        </w:rPr>
+        <w:lastRenderedPageBreak/>
+        <w:t>To create and delete directory:</w:t>
+      </w:r>
+    </w:p>
+    <w:p>
+      <w:pPr>
+        <w:rPr>
+          <w:sz w:val="32"/>
+          <w:szCs w:val="32"/>
+        </w:rPr>
+      </w:pPr>
+      <w:r>
+        <w:rPr>
+          <w:sz w:val="32"/>
+          <w:szCs w:val="32"/>
+        </w:rPr>
+        <w:drawing>
+          <wp:inline distT="0" distB="0" distL="0" distR="0" wp14:anchorId="7EFBC626" wp14:editId="18DF9CB2">
+            <wp:extent cx="6400800" cy="4154244"/>
+            <wp:effectExtent l="0" t="0" r="0" b="0"/>
+            <wp:docPr id="38" name="Picture 38"/>
+            <wp:cNvGraphicFramePr>
+              <a:graphicFrameLocks xmlns:a="http://schemas.openxmlformats.org/drawingml/2006/main" noChangeAspect="1"/>
+            </wp:cNvGraphicFramePr>
+            <a:graphic xmlns:a="http://schemas.openxmlformats.org/drawingml/2006/main">
+              <a:graphicData uri="http://schemas.openxmlformats.org/drawingml/2006/picture">
+                <pic:pic xmlns:pic="http://schemas.openxmlformats.org/drawingml/2006/picture">
+                  <pic:nvPicPr>
+                    <pic:cNvPr id="1" name=""/>
+                    <pic:cNvPicPr/>
+                  </pic:nvPicPr>
+                  <pic:blipFill>
+                    <a:blip r:embed="rId13"/>
+                    <a:stretch>
+                      <a:fillRect/>
+                    </a:stretch>
+                  </pic:blipFill>
+                  <pic:spPr>
+                    <a:xfrm>
+                      <a:off x="0" y="0"/>
+                      <a:ext cx="6426239" cy="4170754"/>
                     </a:xfrm>
                     <a:prstGeom prst="rect">
                       <a:avLst/>
@@ -4383,7 +4534,7 @@
           <w:sz w:val="32"/>
           <w:szCs w:val="32"/>
         </w:rPr>
-        <w:t>To create and delete directory:</w:t>
+        <w:t>Git initialization:</w:t>
       </w:r>
     </w:p>
     <w:p>
@@ -4399,10 +4550,10 @@
           <w:szCs w:val="32"/>
         </w:rPr>
         <w:drawing>
-          <wp:inline distT="0" distB="0" distL="0" distR="0" wp14:anchorId="7EFBC626" wp14:editId="1BED9EA9">
-            <wp:extent cx="4858428" cy="3153215"/>
-            <wp:effectExtent l="0" t="0" r="0" b="9525"/>
-            <wp:docPr id="38" name="Picture 38"/>
+          <wp:inline distT="0" distB="0" distL="0" distR="0" wp14:anchorId="4B3380FB" wp14:editId="59FBBFF1">
+            <wp:extent cx="6515100" cy="4129459"/>
+            <wp:effectExtent l="0" t="0" r="0" b="4445"/>
+            <wp:docPr id="39" name="Picture 39"/>
             <wp:cNvGraphicFramePr>
               <a:graphicFrameLocks xmlns:a="http://schemas.openxmlformats.org/drawingml/2006/main" noChangeAspect="1"/>
             </wp:cNvGraphicFramePr>
@@ -4414,7 +4565,7 @@
                     <pic:cNvPicPr/>
                   </pic:nvPicPr>
                   <pic:blipFill>
-                    <a:blip r:embed="rId13"/>
+                    <a:blip r:embed="rId14"/>
                     <a:stretch>
                       <a:fillRect/>
                     </a:stretch>
@@ -4422,7 +4573,7 @@
                   <pic:spPr>
                     <a:xfrm>
                       <a:off x="0" y="0"/>
-                      <a:ext cx="4858428" cy="3153215"/>
+                      <a:ext cx="6531900" cy="4140107"/>
                     </a:xfrm>
                     <a:prstGeom prst="rect">
                       <a:avLst/>
@@ -4436,7 +4587,7 @@
       </w:r>
     </w:p>
     <w:sectPr>
-      <w:footerReference w:type="default" r:id="rId14"/>
+      <w:footerReference w:type="default" r:id="rId15"/>
       <w:pgSz w:w="11906" w:h="16838" w:code="9"/>
       <w:pgMar w:top="720" w:right="720" w:bottom="720" w:left="720" w:header="708" w:footer="708" w:gutter="0"/>
       <w:pgBorders w:offsetFrom="page">

</xml_diff>